<commit_message>
Random forest done, needs explaination
</commit_message>
<xml_diff>
--- a/RapportITV.docx
+++ b/RapportITV.docx
@@ -20,9 +20,9 @@
       <w:pPr>
         <w:pStyle w:val="Heading2"/>
       </w:pPr>
-      <w:bookmarkStart w:id="20" w:name="section-01"/>
-      <w:r>
-        <w:t xml:space="preserve">Section 01</w:t>
+      <w:bookmarkStart w:id="20" w:name="collected-data"/>
+      <w:r>
+        <w:t xml:space="preserve">Collected data</w:t>
       </w:r>
       <w:bookmarkEnd w:id="20"/>
     </w:p>
@@ -31,19 +31,13 @@
         <w:pStyle w:val="FirstParagraph"/>
       </w:pPr>
       <w:r>
-        <w:t xml:space="preserve">This is section 01:</w:t>
+        <w:t xml:space="preserve">We have collected 28 answers.</w:t>
       </w:r>
     </w:p>
     <w:p>
       <w:pPr>
         <w:pStyle w:val="BodyText"/>
       </w:pPr>
-      <w:r>
-        <w:t xml:space="preserve">We have collected 10 answers.</w:t>
-      </w:r>
-      <w:r>
-        <w:t xml:space="preserve"> </w:t>
-      </w:r>
       <w:r>
         <w:drawing>
           <wp:inline>
@@ -54,7 +48,7 @@
               <a:graphicData uri="http://schemas.openxmlformats.org/drawingml/2006/picture">
                 <pic:pic>
                   <pic:nvPicPr>
-                    <pic:cNvPr descr="RapportITV_files/figure-docx/unnamed-chunk-3-1.png" id="0" name="Picture"/>
+                    <pic:cNvPr descr="RapportITV_files/figure-docx/unnamed-chunk-5-1.png" id="0" name="Picture"/>
                     <pic:cNvPicPr>
                       <a:picLocks noChangeArrowheads="1" noChangeAspect="1"/>
                     </pic:cNvPicPr>
@@ -86,29 +80,6 @@
           </wp:inline>
         </w:drawing>
       </w:r>
-    </w:p>
-    <w:p>
-      <w:pPr>
-        <w:pStyle w:val="Heading2"/>
-      </w:pPr>
-      <w:bookmarkStart w:id="22" w:name="section-02"/>
-      <w:r>
-        <w:t xml:space="preserve">Section 02</w:t>
-      </w:r>
-      <w:bookmarkEnd w:id="22"/>
-    </w:p>
-    <w:p>
-      <w:pPr>
-        <w:pStyle w:val="FirstParagraph"/>
-      </w:pPr>
-      <w:r>
-        <w:t xml:space="preserve">This is section 02:</w:t>
-      </w:r>
-    </w:p>
-    <w:p>
-      <w:pPr>
-        <w:pStyle w:val="BodyText"/>
-      </w:pPr>
       <w:r>
         <w:drawing>
           <wp:inline>
@@ -119,7 +90,49 @@
               <a:graphicData uri="http://schemas.openxmlformats.org/drawingml/2006/picture">
                 <pic:pic>
                   <pic:nvPicPr>
-                    <pic:cNvPr descr="RapportITV_files/figure-docx/unnamed-chunk-4-1.png" id="0" name="Picture"/>
+                    <pic:cNvPr descr="RapportITV_files/figure-docx/unnamed-chunk-5-2.png" id="0" name="Picture"/>
+                    <pic:cNvPicPr>
+                      <a:picLocks noChangeArrowheads="1" noChangeAspect="1"/>
+                    </pic:cNvPicPr>
+                  </pic:nvPicPr>
+                  <pic:blipFill>
+                    <a:blip r:embed="rId22"/>
+                    <a:stretch>
+                      <a:fillRect/>
+                    </a:stretch>
+                  </pic:blipFill>
+                  <pic:spPr bwMode="auto">
+                    <a:xfrm>
+                      <a:off x="0" y="0"/>
+                      <a:ext cx="4620126" cy="3696101"/>
+                    </a:xfrm>
+                    <a:prstGeom prst="rect">
+                      <a:avLst/>
+                    </a:prstGeom>
+                    <a:noFill/>
+                    <a:ln w="9525">
+                      <a:noFill/>
+                      <a:headEnd/>
+                      <a:tailEnd/>
+                    </a:ln>
+                  </pic:spPr>
+                </pic:pic>
+              </a:graphicData>
+            </a:graphic>
+          </wp:inline>
+        </w:drawing>
+      </w:r>
+      <w:r>
+        <w:drawing>
+          <wp:inline>
+            <wp:extent cx="4620126" cy="3696101"/>
+            <wp:effectExtent b="0" l="0" r="0" t="0"/>
+            <wp:docPr descr="" title="" id="1" name="Picture"/>
+            <a:graphic>
+              <a:graphicData uri="http://schemas.openxmlformats.org/drawingml/2006/picture">
+                <pic:pic>
+                  <pic:nvPicPr>
+                    <pic:cNvPr descr="RapportITV_files/figure-docx/unnamed-chunk-5-3.png" id="0" name="Picture"/>
                     <pic:cNvPicPr>
                       <a:picLocks noChangeArrowheads="1" noChangeAspect="1"/>
                     </pic:cNvPicPr>
@@ -151,28 +164,163 @@
           </wp:inline>
         </w:drawing>
       </w:r>
+      <w:r>
+        <w:t xml:space="preserve"> </w:t>
+      </w:r>
     </w:p>
     <w:p>
       <w:pPr>
+        <w:pStyle w:val="Heading2"/>
+      </w:pPr>
+      <w:bookmarkStart w:id="24" w:name="looking-for-champions"/>
+      <w:r>
+        <w:t xml:space="preserve">Looking for Champions</w:t>
+      </w:r>
+      <w:bookmarkEnd w:id="24"/>
+    </w:p>
+    <w:p>
+      <w:pPr>
+        <w:pStyle w:val="FirstParagraph"/>
+      </w:pPr>
+      <w:r>
+        <w:drawing>
+          <wp:inline>
+            <wp:extent cx="4620126" cy="3696101"/>
+            <wp:effectExtent b="0" l="0" r="0" t="0"/>
+            <wp:docPr descr="" title="" id="1" name="Picture"/>
+            <a:graphic>
+              <a:graphicData uri="http://schemas.openxmlformats.org/drawingml/2006/picture">
+                <pic:pic>
+                  <pic:nvPicPr>
+                    <pic:cNvPr descr="RapportITV_files/figure-docx/unnamed-chunk-6-1.png" id="0" name="Picture"/>
+                    <pic:cNvPicPr>
+                      <a:picLocks noChangeArrowheads="1" noChangeAspect="1"/>
+                    </pic:cNvPicPr>
+                  </pic:nvPicPr>
+                  <pic:blipFill>
+                    <a:blip r:embed="rId25"/>
+                    <a:stretch>
+                      <a:fillRect/>
+                    </a:stretch>
+                  </pic:blipFill>
+                  <pic:spPr bwMode="auto">
+                    <a:xfrm>
+                      <a:off x="0" y="0"/>
+                      <a:ext cx="4620126" cy="3696101"/>
+                    </a:xfrm>
+                    <a:prstGeom prst="rect">
+                      <a:avLst/>
+                    </a:prstGeom>
+                    <a:noFill/>
+                    <a:ln w="9525">
+                      <a:noFill/>
+                      <a:headEnd/>
+                      <a:tailEnd/>
+                    </a:ln>
+                  </pic:spPr>
+                </pic:pic>
+              </a:graphicData>
+            </a:graphic>
+          </wp:inline>
+        </w:drawing>
+      </w:r>
+    </w:p>
+    <w:p>
+      <w:pPr>
         <w:pStyle w:val="BodyText"/>
       </w:pPr>
       <w:r>
-        <w:t xml:space="preserve">Note that the</w:t>
+        <w:t xml:space="preserve">We are currently looking for customers</w:t>
       </w:r>
       <w:r>
         <w:t xml:space="preserve"> </w:t>
       </w:r>
       <w:r>
-        <w:rPr>
-          <w:rStyle w:val="VerbatimChar"/>
-        </w:rPr>
-        <w:t xml:space="preserve">echo = FALSE</w:t>
+        <w:t xml:space="preserve">* that are willing to pay at least 100 CHF and</w:t>
       </w:r>
       <w:r>
         <w:t xml:space="preserve"> </w:t>
       </w:r>
       <w:r>
-        <w:t xml:space="preserve">parameter was added to the code chunk to prevent printing of the R code that generated the plot.</w:t>
+        <w:t xml:space="preserve">* that have an estimated probability to recommend our product of at least 7/10 (every customer with a score below 7 is considered a detractor)</w:t>
+      </w:r>
+    </w:p>
+    <w:p>
+      <w:pPr>
+        <w:pStyle w:val="BodyText"/>
+      </w:pPr>
+      <w:r>
+        <w:t xml:space="preserve">After round 01, we had 9 champions over a total of 28 respondents (=0.3%).</w:t>
+      </w:r>
+    </w:p>
+    <w:p>
+      <w:r>
+        <w:br w:type="page"/>
+      </w:r>
+    </w:p>
+    <w:p>
+      <w:pPr>
+        <w:pStyle w:val="Heading2"/>
+      </w:pPr>
+      <w:bookmarkStart w:id="26" w:name="appendix-correct-price"/>
+      <w:r>
+        <w:t xml:space="preserve">Appendix: Correct price</w:t>
+      </w:r>
+      <w:bookmarkEnd w:id="26"/>
+    </w:p>
+    <w:p>
+      <w:pPr>
+        <w:numPr>
+          <w:numId w:val="1001"/>
+          <w:ilvl w:val="0"/>
+        </w:numPr>
+      </w:pPr>
+      <w:r>
+        <w:t xml:space="preserve">La courbe bleue montre les prix corrects de la nouvelle solution qu’on partagé les sondés tandis que la courbe orange montre les prix maximaux qu’ils seraient prêts à débourser pour une telle solution</w:t>
+      </w:r>
+    </w:p>
+    <w:p>
+      <w:pPr>
+        <w:numPr>
+          <w:numId w:val="1001"/>
+          <w:ilvl w:val="0"/>
+        </w:numPr>
+      </w:pPr>
+      <w:r>
+        <w:t xml:space="preserve">Nous remarquons que la grande majorité des sondés ont défini des prix maximaux qui se trouvent en dessous des prix qu’ils trouvent corrects pour une telle solution.</w:t>
+      </w:r>
+    </w:p>
+    <w:p>
+      <w:pPr>
+        <w:numPr>
+          <w:numId w:val="1001"/>
+          <w:ilvl w:val="0"/>
+        </w:numPr>
+      </w:pPr>
+      <w:r>
+        <w:t xml:space="preserve">La moyenne des prix corrects estimés par le panel est de : CHF</w:t>
+      </w:r>
+    </w:p>
+    <w:p>
+      <w:pPr>
+        <w:numPr>
+          <w:numId w:val="1001"/>
+          <w:ilvl w:val="0"/>
+        </w:numPr>
+      </w:pPr>
+      <w:r>
+        <w:t xml:space="preserve">La moyenne des prix maximaux estimés par le panel est de : CHF</w:t>
+      </w:r>
+    </w:p>
+    <w:p>
+      <w:pPr>
+        <w:numPr>
+          <w:numId w:val="1001"/>
+          <w:ilvl w:val="0"/>
+        </w:numPr>
+      </w:pPr>
+      <w:r>
+        <w:t xml:space="preserve">La différence moyenne entre la perception de ces deux prix est d’environ : CHF</w:t>
       </w:r>
     </w:p>
     <w:sectPr/>
@@ -308,8 +456,114 @@
       </w:pPr>
     </w:lvl>
   </w:abstractNum>
+  <w:abstractNum w:abstractNumId="991">
+    <w:nsid w:val="ea454b4c"/>
+    <w:multiLevelType w:val="multilevel"/>
+    <w:lvl w:ilvl="0">
+      <w:numFmt w:val="bullet"/>
+      <w:lvlText w:val="•"/>
+      <w:lvlJc w:val="left"/>
+      <w:pPr>
+        <w:tabs>
+          <w:tab w:val="num" w:pos="0"/>
+        </w:tabs>
+        <w:ind w:left="480" w:hanging="480"/>
+      </w:pPr>
+    </w:lvl>
+    <w:lvl w:ilvl="1">
+      <w:numFmt w:val="bullet"/>
+      <w:lvlText w:val="–"/>
+      <w:lvlJc w:val="left"/>
+      <w:pPr>
+        <w:tabs>
+          <w:tab w:val="num" w:pos="720"/>
+        </w:tabs>
+        <w:ind w:left="1200" w:hanging="480"/>
+      </w:pPr>
+    </w:lvl>
+    <w:lvl w:ilvl="2">
+      <w:numFmt w:val="bullet"/>
+      <w:lvlText w:val="•"/>
+      <w:lvlJc w:val="left"/>
+      <w:pPr>
+        <w:tabs>
+          <w:tab w:val="num" w:pos="1440"/>
+        </w:tabs>
+        <w:ind w:left="1920" w:hanging="480"/>
+      </w:pPr>
+    </w:lvl>
+    <w:lvl w:ilvl="3">
+      <w:numFmt w:val="bullet"/>
+      <w:lvlText w:val="–"/>
+      <w:lvlJc w:val="left"/>
+      <w:pPr>
+        <w:tabs>
+          <w:tab w:val="num" w:pos="2160"/>
+        </w:tabs>
+        <w:ind w:left="2640" w:hanging="480"/>
+      </w:pPr>
+    </w:lvl>
+    <w:lvl w:ilvl="4">
+      <w:numFmt w:val="bullet"/>
+      <w:lvlText w:val="•"/>
+      <w:lvlJc w:val="left"/>
+      <w:pPr>
+        <w:tabs>
+          <w:tab w:val="num" w:pos="2880"/>
+        </w:tabs>
+        <w:ind w:left="3360" w:hanging="480"/>
+      </w:pPr>
+    </w:lvl>
+    <w:lvl w:ilvl="5">
+      <w:numFmt w:val="bullet"/>
+      <w:lvlText w:val="–"/>
+      <w:lvlJc w:val="left"/>
+      <w:pPr>
+        <w:tabs>
+          <w:tab w:val="num" w:pos="3600"/>
+        </w:tabs>
+        <w:ind w:left="4080" w:hanging="480"/>
+      </w:pPr>
+    </w:lvl>
+    <w:lvl w:ilvl="6">
+      <w:numFmt w:val="bullet"/>
+      <w:lvlText w:val="•"/>
+      <w:lvlJc w:val="left"/>
+      <w:pPr>
+        <w:tabs>
+          <w:tab w:val="num" w:pos="4320"/>
+        </w:tabs>
+        <w:ind w:left="4800" w:hanging="480"/>
+      </w:pPr>
+    </w:lvl>
+    <w:lvl w:ilvl="7">
+      <w:numFmt w:val="bullet"/>
+      <w:lvlText w:val="–"/>
+      <w:lvlJc w:val="left"/>
+      <w:pPr>
+        <w:tabs>
+          <w:tab w:val="num" w:pos="5040"/>
+        </w:tabs>
+        <w:ind w:left="5520" w:hanging="480"/>
+      </w:pPr>
+    </w:lvl>
+    <w:lvl w:ilvl="8">
+      <w:numFmt w:val="bullet"/>
+      <w:lvlText w:val="•"/>
+      <w:lvlJc w:val="left"/>
+      <w:pPr>
+        <w:tabs>
+          <w:tab w:val="num" w:pos="5760"/>
+        </w:tabs>
+        <w:ind w:left="6240" w:hanging="480"/>
+      </w:pPr>
+    </w:lvl>
+  </w:abstractNum>
   <w:num w:numId="1000">
     <w:abstractNumId w:val="990"/>
+  </w:num>
+  <w:num w:numId="1001">
+    <w:abstractNumId w:val="991"/>
   </w:num>
 </w:numbering>
 </file>

</xml_diff>

<commit_message>
Moving to text analysis
</commit_message>
<xml_diff>
--- a/RapportITV.docx
+++ b/RapportITV.docx
@@ -31,7 +31,27 @@
         <w:pStyle w:val="FirstParagraph"/>
       </w:pPr>
       <w:r>
-        <w:t xml:space="preserve">We have collected 28 answers.</w:t>
+        <w:t xml:space="preserve">We have collected 36 answers.</w:t>
+      </w:r>
+    </w:p>
+    <w:p>
+      <w:pPr>
+        <w:pStyle w:val="BodyText"/>
+      </w:pPr>
+      <w:r>
+        <w:t xml:space="preserve">Collected data shows that most people do not think that they should pay for testing (the fair price for most people is below 50 CHF) .</w:t>
+      </w:r>
+      <w:r>
+        <w:t xml:space="preserve"> </w:t>
+      </w:r>
+      <w:r>
+        <w:t xml:space="preserve">But when asked what is the maximum amount they are willing to pay, a new cluster emerges (Graph 02).</w:t>
+      </w:r>
+      <w:r>
+        <w:br/>
+      </w:r>
+      <w:r>
+        <w:t xml:space="preserve">Indeed, some people are willing to pay 100 CHF for the new test, and they are going to recommend it to other users (NPS).</w:t>
       </w:r>
     </w:p>
     <w:p>
@@ -48,7 +68,7 @@
               <a:graphicData uri="http://schemas.openxmlformats.org/drawingml/2006/picture">
                 <pic:pic>
                   <pic:nvPicPr>
-                    <pic:cNvPr descr="RapportITV_files/figure-docx/unnamed-chunk-5-1.png" id="0" name="Picture"/>
+                    <pic:cNvPr descr="RapportITV_files/figure-docx/unnamed-chunk-4-1.png" id="0" name="Picture"/>
                     <pic:cNvPicPr>
                       <a:picLocks noChangeArrowheads="1" noChangeAspect="1"/>
                     </pic:cNvPicPr>
@@ -90,7 +110,7 @@
               <a:graphicData uri="http://schemas.openxmlformats.org/drawingml/2006/picture">
                 <pic:pic>
                   <pic:nvPicPr>
-                    <pic:cNvPr descr="RapportITV_files/figure-docx/unnamed-chunk-5-2.png" id="0" name="Picture"/>
+                    <pic:cNvPr descr="RapportITV_files/figure-docx/unnamed-chunk-4-2.png" id="0" name="Picture"/>
                     <pic:cNvPicPr>
                       <a:picLocks noChangeArrowheads="1" noChangeAspect="1"/>
                     </pic:cNvPicPr>
@@ -132,7 +152,7 @@
               <a:graphicData uri="http://schemas.openxmlformats.org/drawingml/2006/picture">
                 <pic:pic>
                   <pic:nvPicPr>
-                    <pic:cNvPr descr="RapportITV_files/figure-docx/unnamed-chunk-5-3.png" id="0" name="Picture"/>
+                    <pic:cNvPr descr="RapportITV_files/figure-docx/unnamed-chunk-4-3.png" id="0" name="Picture"/>
                     <pic:cNvPicPr>
                       <a:picLocks noChangeArrowheads="1" noChangeAspect="1"/>
                     </pic:cNvPicPr>
@@ -192,7 +212,7 @@
               <a:graphicData uri="http://schemas.openxmlformats.org/drawingml/2006/picture">
                 <pic:pic>
                   <pic:nvPicPr>
-                    <pic:cNvPr descr="RapportITV_files/figure-docx/unnamed-chunk-6-1.png" id="0" name="Picture"/>
+                    <pic:cNvPr descr="RapportITV_files/figure-docx/unnamed-chunk-5-1.png" id="0" name="Picture"/>
                     <pic:cNvPicPr>
                       <a:picLocks noChangeArrowheads="1" noChangeAspect="1"/>
                     </pic:cNvPicPr>
@@ -230,43 +250,16 @@
         <w:pStyle w:val="BodyText"/>
       </w:pPr>
       <w:r>
+        <w:t xml:space="preserve">So how can we predict if a customer is a good customer ?</w:t>
+      </w:r>
+    </w:p>
+    <w:p>
+      <w:pPr>
+        <w:pStyle w:val="BodyText"/>
+      </w:pPr>
+      <w:r>
         <w:t xml:space="preserve">We are currently looking for customers</w:t>
       </w:r>
-      <w:r>
-        <w:t xml:space="preserve"> </w:t>
-      </w:r>
-      <w:r>
-        <w:t xml:space="preserve">* that are willing to pay at least 100 CHF and</w:t>
-      </w:r>
-      <w:r>
-        <w:t xml:space="preserve"> </w:t>
-      </w:r>
-      <w:r>
-        <w:t xml:space="preserve">* that have an estimated probability to recommend our product of at least 7/10 (every customer with a score below 7 is considered a detractor)</w:t>
-      </w:r>
-    </w:p>
-    <w:p>
-      <w:pPr>
-        <w:pStyle w:val="BodyText"/>
-      </w:pPr>
-      <w:r>
-        <w:t xml:space="preserve">After round 01, we had 9 champions over a total of 28 respondents (=0.3%).</w:t>
-      </w:r>
-    </w:p>
-    <w:p>
-      <w:r>
-        <w:br w:type="page"/>
-      </w:r>
-    </w:p>
-    <w:p>
-      <w:pPr>
-        <w:pStyle w:val="Heading2"/>
-      </w:pPr>
-      <w:bookmarkStart w:id="26" w:name="appendix-correct-price"/>
-      <w:r>
-        <w:t xml:space="preserve">Appendix: Correct price</w:t>
-      </w:r>
-      <w:bookmarkEnd w:id="26"/>
     </w:p>
     <w:p>
       <w:pPr>
@@ -276,7 +269,7 @@
         </w:numPr>
       </w:pPr>
       <w:r>
-        <w:t xml:space="preserve">La courbe bleue montre les prix corrects de la nouvelle solution qu’on partagé les sondés tandis que la courbe orange montre les prix maximaux qu’ils seraient prêts à débourser pour une telle solution</w:t>
+        <w:t xml:space="preserve">that are willing to pay at least 100 CHF and</w:t>
       </w:r>
     </w:p>
     <w:p>
@@ -287,35 +280,1313 @@
         </w:numPr>
       </w:pPr>
       <w:r>
-        <w:t xml:space="preserve">Nous remarquons que la grande majorité des sondés ont défini des prix maximaux qui se trouvent en dessous des prix qu’ils trouvent corrects pour une telle solution.</w:t>
+        <w:t xml:space="preserve">that have an estimated probability to recommend our product of at least 7/10 (every customer with a score below 7 is considered a detractor)</w:t>
+      </w:r>
+    </w:p>
+    <w:p>
+      <w:pPr>
+        <w:pStyle w:val="FirstParagraph"/>
+      </w:pPr>
+      <w:r>
+        <w:t xml:space="preserve">After 2 rounds of interviews, we had 11 champions over a total of 36 respondents (=0.3%).</w:t>
+      </w:r>
+    </w:p>
+    <w:p>
+      <w:r>
+        <w:br w:type="page"/>
+      </w:r>
+    </w:p>
+    <w:p>
+      <w:pPr>
+        <w:pStyle w:val="Heading2"/>
+      </w:pPr>
+      <w:bookmarkStart w:id="26" w:name="X83edb87e4d7ce1e5fca72cb3aa07377f43caca2"/>
+      <w:r>
+        <w:t xml:space="preserve">Exploratory Data Analysis with Random Forest</w:t>
+      </w:r>
+      <w:bookmarkEnd w:id="26"/>
+    </w:p>
+    <w:p>
+      <w:pPr>
+        <w:pStyle w:val="FirstParagraph"/>
+      </w:pPr>
+      <w:r>
+        <w:t xml:space="preserve">In this section, the systems analyzes 70% of the collected data (=0.7 * 36) and test its model to predict 10 answers.</w:t>
+      </w:r>
+      <w:r>
+        <w:br/>
+      </w:r>
+      <w:r>
+        <w:t xml:space="preserve">The results are shown below.</w:t>
+      </w:r>
+    </w:p>
+    <w:p>
+      <w:pPr>
+        <w:pStyle w:val="SourceCode"/>
+      </w:pPr>
+      <w:r>
+        <w:rPr>
+          <w:rStyle w:val="VerbatimChar"/>
+        </w:rPr>
+        <w:t xml:space="preserve">## # A tibble: 10 x 5</w:t>
+      </w:r>
+      <w:r>
+        <w:br/>
+      </w:r>
+      <w:r>
+        <w:rPr>
+          <w:rStyle w:val="VerbatimChar"/>
+        </w:rPr>
+        <w:t xml:space="preserve">##    .pred_class .pred_Detractor .pred_Neutral .pred_Supporter NPS_Fact </w:t>
+      </w:r>
+      <w:r>
+        <w:br/>
+      </w:r>
+      <w:r>
+        <w:rPr>
+          <w:rStyle w:val="VerbatimChar"/>
+        </w:rPr>
+        <w:t xml:space="preserve">##    &lt;fct&gt;                 &lt;dbl&gt;         &lt;dbl&gt;           &lt;dbl&gt; &lt;fct&gt;    </w:t>
+      </w:r>
+      <w:r>
+        <w:br/>
+      </w:r>
+      <w:r>
+        <w:rPr>
+          <w:rStyle w:val="VerbatimChar"/>
+        </w:rPr>
+        <w:t xml:space="preserve">##  1 Detractor             0.742         0.084           0.174 Detractor</w:t>
+      </w:r>
+      <w:r>
+        <w:br/>
+      </w:r>
+      <w:r>
+        <w:rPr>
+          <w:rStyle w:val="VerbatimChar"/>
+        </w:rPr>
+        <w:t xml:space="preserve">##  2 Neutral               0.382         0.614           0.004 Neutral  </w:t>
+      </w:r>
+      <w:r>
+        <w:br/>
+      </w:r>
+      <w:r>
+        <w:rPr>
+          <w:rStyle w:val="VerbatimChar"/>
+        </w:rPr>
+        <w:t xml:space="preserve">##  3 Detractor             0.802         0.078           0.12  Detractor</w:t>
+      </w:r>
+      <w:r>
+        <w:br/>
+      </w:r>
+      <w:r>
+        <w:rPr>
+          <w:rStyle w:val="VerbatimChar"/>
+        </w:rPr>
+        <w:t xml:space="preserve">##  4 Neutral               0.23          0.768           0.002 Neutral  </w:t>
+      </w:r>
+      <w:r>
+        <w:br/>
+      </w:r>
+      <w:r>
+        <w:rPr>
+          <w:rStyle w:val="VerbatimChar"/>
+        </w:rPr>
+        <w:t xml:space="preserve">##  5 Detractor             0.602         0.398           0     Detractor</w:t>
+      </w:r>
+      <w:r>
+        <w:br/>
+      </w:r>
+      <w:r>
+        <w:rPr>
+          <w:rStyle w:val="VerbatimChar"/>
+        </w:rPr>
+        <w:t xml:space="preserve">##  6 Detractor             0.722         0.17            0.108 Detractor</w:t>
+      </w:r>
+      <w:r>
+        <w:br/>
+      </w:r>
+      <w:r>
+        <w:rPr>
+          <w:rStyle w:val="VerbatimChar"/>
+        </w:rPr>
+        <w:t xml:space="preserve">##  7 Supporter             0.378         0.058           0.564 Supporter</w:t>
+      </w:r>
+      <w:r>
+        <w:br/>
+      </w:r>
+      <w:r>
+        <w:rPr>
+          <w:rStyle w:val="VerbatimChar"/>
+        </w:rPr>
+        <w:t xml:space="preserve">##  8 Detractor             0.904         0.016           0.08  Detractor</w:t>
+      </w:r>
+      <w:r>
+        <w:br/>
+      </w:r>
+      <w:r>
+        <w:rPr>
+          <w:rStyle w:val="VerbatimChar"/>
+        </w:rPr>
+        <w:t xml:space="preserve">##  9 Detractor             0.654         0.184           0.162 Detractor</w:t>
+      </w:r>
+      <w:r>
+        <w:br/>
+      </w:r>
+      <w:r>
+        <w:rPr>
+          <w:rStyle w:val="VerbatimChar"/>
+        </w:rPr>
+        <w:t xml:space="preserve">## 10 Supporter             0.252         0.154           0.594 Supporter</w:t>
+      </w:r>
+    </w:p>
+    <w:p>
+      <w:pPr>
+        <w:pStyle w:val="FirstParagraph"/>
+      </w:pPr>
+      <w:r>
+        <w:t xml:space="preserve">The accuracy of the Random forest model is 1 (1.0 = 100% being the maximum).</w:t>
+      </w:r>
+    </w:p>
+    <w:p>
+      <w:pPr>
+        <w:pStyle w:val="BodyText"/>
+      </w:pPr>
+      <w:r>
+        <w:t xml:space="preserve">The classification rules extracted by the system are …</w:t>
+      </w:r>
+    </w:p>
+    <w:p>
+      <w:pPr>
+        <w:pStyle w:val="SourceCode"/>
+      </w:pPr>
+      <w:r>
+        <w:rPr>
+          <w:rStyle w:val="VerbatimChar"/>
+        </w:rPr>
+        <w:t xml:space="preserve">##    len freq   err</w:t>
+      </w:r>
+      <w:r>
+        <w:br/>
+      </w:r>
+      <w:r>
+        <w:rPr>
+          <w:rStyle w:val="VerbatimChar"/>
+        </w:rPr>
+        <w:t xml:space="preserve">## 1    3 0.04     0</w:t>
+      </w:r>
+      <w:r>
+        <w:br/>
+      </w:r>
+      <w:r>
+        <w:rPr>
+          <w:rStyle w:val="VerbatimChar"/>
+        </w:rPr>
+        <w:t xml:space="preserve">## 2    3 0.08     0</w:t>
+      </w:r>
+      <w:r>
+        <w:br/>
+      </w:r>
+      <w:r>
+        <w:rPr>
+          <w:rStyle w:val="VerbatimChar"/>
+        </w:rPr>
+        <w:t xml:space="preserve">## 3    1 0.08     0</w:t>
+      </w:r>
+      <w:r>
+        <w:br/>
+      </w:r>
+      <w:r>
+        <w:rPr>
+          <w:rStyle w:val="VerbatimChar"/>
+        </w:rPr>
+        <w:t xml:space="preserve">## 4    2 0.16  0.25</w:t>
+      </w:r>
+      <w:r>
+        <w:br/>
+      </w:r>
+      <w:r>
+        <w:rPr>
+          <w:rStyle w:val="VerbatimChar"/>
+        </w:rPr>
+        <w:t xml:space="preserve">## 5    1  0.2   0.4</w:t>
+      </w:r>
+      <w:r>
+        <w:br/>
+      </w:r>
+      <w:r>
+        <w:rPr>
+          <w:rStyle w:val="VerbatimChar"/>
+        </w:rPr>
+        <w:t xml:space="preserve">## 6    2 0.08   0.5</w:t>
+      </w:r>
+      <w:r>
+        <w:br/>
+      </w:r>
+      <w:r>
+        <w:rPr>
+          <w:rStyle w:val="VerbatimChar"/>
+        </w:rPr>
+        <w:t xml:space="preserve">## 7    2 0.08     0</w:t>
+      </w:r>
+      <w:r>
+        <w:br/>
+      </w:r>
+      <w:r>
+        <w:rPr>
+          <w:rStyle w:val="VerbatimChar"/>
+        </w:rPr>
+        <w:t xml:space="preserve">## 8    3 0.04     0</w:t>
+      </w:r>
+      <w:r>
+        <w:br/>
+      </w:r>
+      <w:r>
+        <w:rPr>
+          <w:rStyle w:val="VerbatimChar"/>
+        </w:rPr>
+        <w:t xml:space="preserve">## 9    2 0.16  0.25</w:t>
+      </w:r>
+      <w:r>
+        <w:br/>
+      </w:r>
+      <w:r>
+        <w:rPr>
+          <w:rStyle w:val="VerbatimChar"/>
+        </w:rPr>
+        <w:t xml:space="preserve">## 10   1 0.16  0.25</w:t>
+      </w:r>
+      <w:r>
+        <w:br/>
+      </w:r>
+      <w:r>
+        <w:rPr>
+          <w:rStyle w:val="VerbatimChar"/>
+        </w:rPr>
+        <w:t xml:space="preserve">## 11   3 0.32 0.375</w:t>
+      </w:r>
+      <w:r>
+        <w:br/>
+      </w:r>
+      <w:r>
+        <w:rPr>
+          <w:rStyle w:val="VerbatimChar"/>
+        </w:rPr>
+        <w:t xml:space="preserve">## 12   2 0.32 0.375</w:t>
+      </w:r>
+      <w:r>
+        <w:br/>
+      </w:r>
+      <w:r>
+        <w:rPr>
+          <w:rStyle w:val="VerbatimChar"/>
+        </w:rPr>
+        <w:t xml:space="preserve">## 13   1 0.16   0.5</w:t>
+      </w:r>
+      <w:r>
+        <w:br/>
+      </w:r>
+      <w:r>
+        <w:rPr>
+          <w:rStyle w:val="VerbatimChar"/>
+        </w:rPr>
+        <w:t xml:space="preserve">## 14   3 0.44 0.545</w:t>
+      </w:r>
+      <w:r>
+        <w:br/>
+      </w:r>
+      <w:r>
+        <w:rPr>
+          <w:rStyle w:val="VerbatimChar"/>
+        </w:rPr>
+        <w:t xml:space="preserve">## 15   3  0.2   0.6</w:t>
+      </w:r>
+      <w:r>
+        <w:br/>
+      </w:r>
+      <w:r>
+        <w:rPr>
+          <w:rStyle w:val="VerbatimChar"/>
+        </w:rPr>
+        <w:t xml:space="preserve">## 16   3 0.32 0.625</w:t>
+      </w:r>
+      <w:r>
+        <w:br/>
+      </w:r>
+      <w:r>
+        <w:rPr>
+          <w:rStyle w:val="VerbatimChar"/>
+        </w:rPr>
+        <w:t xml:space="preserve">##                                                                                          condition</w:t>
+      </w:r>
+      <w:r>
+        <w:br/>
+      </w:r>
+      <w:r>
+        <w:rPr>
+          <w:rStyle w:val="VerbatimChar"/>
+        </w:rPr>
+        <w:t xml:space="preserve">## 1           Before %in% c('Same','Worse') &amp; During %in% c('Worse') &amp; After %in% c('Better','Same')</w:t>
+      </w:r>
+      <w:r>
+        <w:br/>
+      </w:r>
+      <w:r>
+        <w:rPr>
+          <w:rStyle w:val="VerbatimChar"/>
+        </w:rPr>
+        <w:t xml:space="preserve">## 2                 Before %in% c('Same','Worse') &amp; During %in% c('Better') &amp; After %in% c('Better')</w:t>
+      </w:r>
+      <w:r>
+        <w:br/>
+      </w:r>
+      <w:r>
+        <w:rPr>
+          <w:rStyle w:val="VerbatimChar"/>
+        </w:rPr>
+        <w:t xml:space="preserve">## 3                                                                           Before %in% c('Worse')</w:t>
+      </w:r>
+      <w:r>
+        <w:br/>
+      </w:r>
+      <w:r>
+        <w:rPr>
+          <w:rStyle w:val="VerbatimChar"/>
+        </w:rPr>
+        <w:t xml:space="preserve">## 4                                          Before %in% c('Same','Worse') &amp; During %in% c('Better')</w:t>
+      </w:r>
+      <w:r>
+        <w:br/>
+      </w:r>
+      <w:r>
+        <w:rPr>
+          <w:rStyle w:val="VerbatimChar"/>
+        </w:rPr>
+        <w:t xml:space="preserve">## 5                                                                          During %in% c('Better')</w:t>
+      </w:r>
+      <w:r>
+        <w:br/>
+      </w:r>
+      <w:r>
+        <w:rPr>
+          <w:rStyle w:val="VerbatimChar"/>
+        </w:rPr>
+        <w:t xml:space="preserve">## 6                                                  During %in% c('Worse') &amp; After %in% c('Better')</w:t>
+      </w:r>
+      <w:r>
+        <w:br/>
+      </w:r>
+      <w:r>
+        <w:rPr>
+          <w:rStyle w:val="VerbatimChar"/>
+        </w:rPr>
+        <w:t xml:space="preserve">## 7                                                   During %in% c('Same') &amp; After %in% c('Better')</w:t>
+      </w:r>
+      <w:r>
+        <w:br/>
+      </w:r>
+      <w:r>
+        <w:rPr>
+          <w:rStyle w:val="VerbatimChar"/>
+        </w:rPr>
+        <w:t xml:space="preserve">## 8                       Before %in% c('Better') &amp; During %in% c('Better') &amp; After %in% c('Better')</w:t>
+      </w:r>
+      <w:r>
+        <w:br/>
+      </w:r>
+      <w:r>
+        <w:rPr>
+          <w:rStyle w:val="VerbatimChar"/>
+        </w:rPr>
+        <w:t xml:space="preserve">## 9                                   During %in% c('Better','Worse') &amp; After %in% c('Same','Worse')</w:t>
+      </w:r>
+      <w:r>
+        <w:br/>
+      </w:r>
+      <w:r>
+        <w:rPr>
+          <w:rStyle w:val="VerbatimChar"/>
+        </w:rPr>
+        <w:t xml:space="preserve">## 10                                                                         Before %in% c('Better')</w:t>
+      </w:r>
+      <w:r>
+        <w:br/>
+      </w:r>
+      <w:r>
+        <w:rPr>
+          <w:rStyle w:val="VerbatimChar"/>
+        </w:rPr>
+        <w:t xml:space="preserve">## 11                  Before %in% c('Same') &amp; During %in% c('Same') &amp; After %in% c('Better','Worse')</w:t>
+      </w:r>
+      <w:r>
+        <w:br/>
+      </w:r>
+      <w:r>
+        <w:rPr>
+          <w:rStyle w:val="VerbatimChar"/>
+        </w:rPr>
+        <w:t xml:space="preserve">## 12                                          Before %in% c('Better','Same') &amp; After %in% c('Worse')</w:t>
+      </w:r>
+      <w:r>
+        <w:br/>
+      </w:r>
+      <w:r>
+        <w:rPr>
+          <w:rStyle w:val="VerbatimChar"/>
+        </w:rPr>
+        <w:t xml:space="preserve">## 13                                                                          During %in% c('Worse')</w:t>
+      </w:r>
+      <w:r>
+        <w:br/>
+      </w:r>
+      <w:r>
+        <w:rPr>
+          <w:rStyle w:val="VerbatimChar"/>
+        </w:rPr>
+        <w:t xml:space="preserve">## 14 Before %in% c('Same','Worse') &amp; During %in% c('Better','Same') &amp; After %in% c('Better','Worse')</w:t>
+      </w:r>
+      <w:r>
+        <w:br/>
+      </w:r>
+      <w:r>
+        <w:rPr>
+          <w:rStyle w:val="VerbatimChar"/>
+        </w:rPr>
+        <w:t xml:space="preserve">## 15                    Before %in% c('Same') &amp; During %in% c('Same','Worse') &amp; After %in% c('Same')</w:t>
+      </w:r>
+      <w:r>
+        <w:br/>
+      </w:r>
+      <w:r>
+        <w:rPr>
+          <w:rStyle w:val="VerbatimChar"/>
+        </w:rPr>
+        <w:t xml:space="preserve">## 16           Before %in% c('Same','Worse') &amp; During %in% c('Better','Same') &amp; After %in% c('Same')</w:t>
+      </w:r>
+      <w:r>
+        <w:br/>
+      </w:r>
+      <w:r>
+        <w:rPr>
+          <w:rStyle w:val="VerbatimChar"/>
+        </w:rPr>
+        <w:t xml:space="preserve">##         pred</w:t>
+      </w:r>
+      <w:r>
+        <w:br/>
+      </w:r>
+      <w:r>
+        <w:rPr>
+          <w:rStyle w:val="VerbatimChar"/>
+        </w:rPr>
+        <w:t xml:space="preserve">## 1  Supporter</w:t>
+      </w:r>
+      <w:r>
+        <w:br/>
+      </w:r>
+      <w:r>
+        <w:rPr>
+          <w:rStyle w:val="VerbatimChar"/>
+        </w:rPr>
+        <w:t xml:space="preserve">## 2    Neutral</w:t>
+      </w:r>
+      <w:r>
+        <w:br/>
+      </w:r>
+      <w:r>
+        <w:rPr>
+          <w:rStyle w:val="VerbatimChar"/>
+        </w:rPr>
+        <w:t xml:space="preserve">## 3    Neutral</w:t>
+      </w:r>
+      <w:r>
+        <w:br/>
+      </w:r>
+      <w:r>
+        <w:rPr>
+          <w:rStyle w:val="VerbatimChar"/>
+        </w:rPr>
+        <w:t xml:space="preserve">## 4    Neutral</w:t>
+      </w:r>
+      <w:r>
+        <w:br/>
+      </w:r>
+      <w:r>
+        <w:rPr>
+          <w:rStyle w:val="VerbatimChar"/>
+        </w:rPr>
+        <w:t xml:space="preserve">## 5    Neutral</w:t>
+      </w:r>
+      <w:r>
+        <w:br/>
+      </w:r>
+      <w:r>
+        <w:rPr>
+          <w:rStyle w:val="VerbatimChar"/>
+        </w:rPr>
+        <w:t xml:space="preserve">## 6    Neutral</w:t>
+      </w:r>
+      <w:r>
+        <w:br/>
+      </w:r>
+      <w:r>
+        <w:rPr>
+          <w:rStyle w:val="VerbatimChar"/>
+        </w:rPr>
+        <w:t xml:space="preserve">## 7  Detractor</w:t>
+      </w:r>
+      <w:r>
+        <w:br/>
+      </w:r>
+      <w:r>
+        <w:rPr>
+          <w:rStyle w:val="VerbatimChar"/>
+        </w:rPr>
+        <w:t xml:space="preserve">## 8  Detractor</w:t>
+      </w:r>
+      <w:r>
+        <w:br/>
+      </w:r>
+      <w:r>
+        <w:rPr>
+          <w:rStyle w:val="VerbatimChar"/>
+        </w:rPr>
+        <w:t xml:space="preserve">## 9  Detractor</w:t>
+      </w:r>
+      <w:r>
+        <w:br/>
+      </w:r>
+      <w:r>
+        <w:rPr>
+          <w:rStyle w:val="VerbatimChar"/>
+        </w:rPr>
+        <w:t xml:space="preserve">## 10 Detractor</w:t>
+      </w:r>
+      <w:r>
+        <w:br/>
+      </w:r>
+      <w:r>
+        <w:rPr>
+          <w:rStyle w:val="VerbatimChar"/>
+        </w:rPr>
+        <w:t xml:space="preserve">## 11 Detractor</w:t>
+      </w:r>
+      <w:r>
+        <w:br/>
+      </w:r>
+      <w:r>
+        <w:rPr>
+          <w:rStyle w:val="VerbatimChar"/>
+        </w:rPr>
+        <w:t xml:space="preserve">## 12 Detractor</w:t>
+      </w:r>
+      <w:r>
+        <w:br/>
+      </w:r>
+      <w:r>
+        <w:rPr>
+          <w:rStyle w:val="VerbatimChar"/>
+        </w:rPr>
+        <w:t xml:space="preserve">## 13 Detractor</w:t>
+      </w:r>
+      <w:r>
+        <w:br/>
+      </w:r>
+      <w:r>
+        <w:rPr>
+          <w:rStyle w:val="VerbatimChar"/>
+        </w:rPr>
+        <w:t xml:space="preserve">## 14 Detractor</w:t>
+      </w:r>
+      <w:r>
+        <w:br/>
+      </w:r>
+      <w:r>
+        <w:rPr>
+          <w:rStyle w:val="VerbatimChar"/>
+        </w:rPr>
+        <w:t xml:space="preserve">## 15 Detractor</w:t>
+      </w:r>
+      <w:r>
+        <w:br/>
+      </w:r>
+      <w:r>
+        <w:rPr>
+          <w:rStyle w:val="VerbatimChar"/>
+        </w:rPr>
+        <w:t xml:space="preserve">## 16 Detractor</w:t>
+      </w:r>
+    </w:p>
+    <w:p>
+      <w:r>
+        <w:br w:type="page"/>
+      </w:r>
+    </w:p>
+    <w:p>
+      <w:pPr>
+        <w:pStyle w:val="Heading2"/>
+      </w:pPr>
+      <w:bookmarkStart w:id="27" w:name="X74f127ee3f2836538ae12230a4b9ecc86c5f6b8"/>
+      <w:r>
+        <w:t xml:space="preserve">Effect of the customer journey on promoter score</w:t>
+      </w:r>
+      <w:bookmarkEnd w:id="27"/>
+    </w:p>
+    <w:p>
+      <w:pPr>
+        <w:pStyle w:val="FirstParagraph"/>
+      </w:pPr>
+      <w:r>
+        <w:t xml:space="preserve">The customer journey seems to have an effect on the willingness to pay of the customers.</w:t>
+      </w:r>
+      <w:r>
+        <w:br/>
+      </w:r>
+      <w:r>
+        <w:t xml:space="preserve">Nonetheless, the collected sample was fairly small and we predict what is the probability that the results could change, if new data is collected.</w:t>
+      </w:r>
+    </w:p>
+    <w:p>
+      <w:pPr>
+        <w:pStyle w:val="BodyText"/>
+      </w:pPr>
+      <w:r>
+        <w:drawing>
+          <wp:inline>
+            <wp:extent cx="4620126" cy="3696101"/>
+            <wp:effectExtent b="0" l="0" r="0" t="0"/>
+            <wp:docPr descr="" title="" id="1" name="Picture"/>
+            <a:graphic>
+              <a:graphicData uri="http://schemas.openxmlformats.org/drawingml/2006/picture">
+                <pic:pic>
+                  <pic:nvPicPr>
+                    <pic:cNvPr descr="RapportITV_files/figure-docx/unnamed-chunk-10-1.png" id="0" name="Picture"/>
+                    <pic:cNvPicPr>
+                      <a:picLocks noChangeArrowheads="1" noChangeAspect="1"/>
+                    </pic:cNvPicPr>
+                  </pic:nvPicPr>
+                  <pic:blipFill>
+                    <a:blip r:embed="rId28"/>
+                    <a:stretch>
+                      <a:fillRect/>
+                    </a:stretch>
+                  </pic:blipFill>
+                  <pic:spPr bwMode="auto">
+                    <a:xfrm>
+                      <a:off x="0" y="0"/>
+                      <a:ext cx="4620126" cy="3696101"/>
+                    </a:xfrm>
+                    <a:prstGeom prst="rect">
+                      <a:avLst/>
+                    </a:prstGeom>
+                    <a:noFill/>
+                    <a:ln w="9525">
+                      <a:noFill/>
+                      <a:headEnd/>
+                      <a:tailEnd/>
+                    </a:ln>
+                  </pic:spPr>
+                </pic:pic>
+              </a:graphicData>
+            </a:graphic>
+          </wp:inline>
+        </w:drawing>
+      </w:r>
+    </w:p>
+    <w:p>
+      <w:pPr>
+        <w:pStyle w:val="BodyText"/>
+      </w:pPr>
+      <w:r>
+        <w:t xml:space="preserve">The probability that the difference between the NPS scores of those who liked the new</w:t>
+      </w:r>
+      <w:r>
+        <w:t xml:space="preserve"> </w:t>
+      </w:r>
+      <w:r>
+        <w:t xml:space="preserve">“</w:t>
+      </w:r>
+      <w:r>
+        <w:t xml:space="preserve">Before</w:t>
+      </w:r>
+      <w:r>
+        <w:t xml:space="preserve">”</w:t>
+      </w:r>
+      <w:r>
+        <w:t xml:space="preserve"> </w:t>
+      </w:r>
+      <w:r>
+        <w:t xml:space="preserve">stage (wrt those who did not like it) will change, if new data is collected, is: 0.29 (p-value).</w:t>
+      </w:r>
+    </w:p>
+    <w:p>
+      <w:pPr>
+        <w:pStyle w:val="BodyText"/>
+      </w:pPr>
+      <w:r>
+        <w:drawing>
+          <wp:inline>
+            <wp:extent cx="4620126" cy="3696101"/>
+            <wp:effectExtent b="0" l="0" r="0" t="0"/>
+            <wp:docPr descr="" title="" id="1" name="Picture"/>
+            <a:graphic>
+              <a:graphicData uri="http://schemas.openxmlformats.org/drawingml/2006/picture">
+                <pic:pic>
+                  <pic:nvPicPr>
+                    <pic:cNvPr descr="RapportITV_files/figure-docx/unnamed-chunk-11-1.png" id="0" name="Picture"/>
+                    <pic:cNvPicPr>
+                      <a:picLocks noChangeArrowheads="1" noChangeAspect="1"/>
+                    </pic:cNvPicPr>
+                  </pic:nvPicPr>
+                  <pic:blipFill>
+                    <a:blip r:embed="rId29"/>
+                    <a:stretch>
+                      <a:fillRect/>
+                    </a:stretch>
+                  </pic:blipFill>
+                  <pic:spPr bwMode="auto">
+                    <a:xfrm>
+                      <a:off x="0" y="0"/>
+                      <a:ext cx="4620126" cy="3696101"/>
+                    </a:xfrm>
+                    <a:prstGeom prst="rect">
+                      <a:avLst/>
+                    </a:prstGeom>
+                    <a:noFill/>
+                    <a:ln w="9525">
+                      <a:noFill/>
+                      <a:headEnd/>
+                      <a:tailEnd/>
+                    </a:ln>
+                  </pic:spPr>
+                </pic:pic>
+              </a:graphicData>
+            </a:graphic>
+          </wp:inline>
+        </w:drawing>
+      </w:r>
+    </w:p>
+    <w:p>
+      <w:pPr>
+        <w:pStyle w:val="BodyText"/>
+      </w:pPr>
+      <w:r>
+        <w:t xml:space="preserve">The probability that the difference between the NPS scores of those who liked the new</w:t>
+      </w:r>
+      <w:r>
+        <w:t xml:space="preserve"> </w:t>
+      </w:r>
+      <w:r>
+        <w:t xml:space="preserve">“</w:t>
+      </w:r>
+      <w:r>
+        <w:t xml:space="preserve">DUring</w:t>
+      </w:r>
+      <w:r>
+        <w:t xml:space="preserve">”</w:t>
+      </w:r>
+      <w:r>
+        <w:t xml:space="preserve"> </w:t>
+      </w:r>
+      <w:r>
+        <w:t xml:space="preserve">stage or thought it was the same (wrt those who did not like it) will change, if new data is collected, is: 0.63 (p-value)</w:t>
+      </w:r>
+    </w:p>
+    <w:p>
+      <w:pPr>
+        <w:pStyle w:val="BodyText"/>
+      </w:pPr>
+      <w:r>
+        <w:drawing>
+          <wp:inline>
+            <wp:extent cx="4620126" cy="3696101"/>
+            <wp:effectExtent b="0" l="0" r="0" t="0"/>
+            <wp:docPr descr="" title="" id="1" name="Picture"/>
+            <a:graphic>
+              <a:graphicData uri="http://schemas.openxmlformats.org/drawingml/2006/picture">
+                <pic:pic>
+                  <pic:nvPicPr>
+                    <pic:cNvPr descr="RapportITV_files/figure-docx/unnamed-chunk-12-1.png" id="0" name="Picture"/>
+                    <pic:cNvPicPr>
+                      <a:picLocks noChangeArrowheads="1" noChangeAspect="1"/>
+                    </pic:cNvPicPr>
+                  </pic:nvPicPr>
+                  <pic:blipFill>
+                    <a:blip r:embed="rId30"/>
+                    <a:stretch>
+                      <a:fillRect/>
+                    </a:stretch>
+                  </pic:blipFill>
+                  <pic:spPr bwMode="auto">
+                    <a:xfrm>
+                      <a:off x="0" y="0"/>
+                      <a:ext cx="4620126" cy="3696101"/>
+                    </a:xfrm>
+                    <a:prstGeom prst="rect">
+                      <a:avLst/>
+                    </a:prstGeom>
+                    <a:noFill/>
+                    <a:ln w="9525">
+                      <a:noFill/>
+                      <a:headEnd/>
+                      <a:tailEnd/>
+                    </a:ln>
+                  </pic:spPr>
+                </pic:pic>
+              </a:graphicData>
+            </a:graphic>
+          </wp:inline>
+        </w:drawing>
+      </w:r>
+    </w:p>
+    <w:p>
+      <w:pPr>
+        <w:pStyle w:val="BodyText"/>
+      </w:pPr>
+      <w:r>
+        <w:t xml:space="preserve">The probability that the difference between the NPS scores of those who liked the new</w:t>
+      </w:r>
+      <w:r>
+        <w:t xml:space="preserve"> </w:t>
+      </w:r>
+      <w:r>
+        <w:t xml:space="preserve">“</w:t>
+      </w:r>
+      <w:r>
+        <w:t xml:space="preserve">After</w:t>
+      </w:r>
+      <w:r>
+        <w:t xml:space="preserve">”</w:t>
+      </w:r>
+      <w:r>
+        <w:t xml:space="preserve"> </w:t>
+      </w:r>
+      <w:r>
+        <w:t xml:space="preserve">stage (wrt those who did not like it) will change, if new data is collected, is: 0.47 (p-value)</w:t>
+      </w:r>
+    </w:p>
+    <w:p>
+      <w:pPr>
+        <w:pStyle w:val="Heading2"/>
+      </w:pPr>
+      <w:bookmarkStart w:id="31" w:name="X9056b29e97d1c3044684c61e3719c12080c9a6f"/>
+      <w:r>
+        <w:t xml:space="preserve">Effect of the customer journey on the NPS associated with 100 CHF</w:t>
+      </w:r>
+      <w:bookmarkEnd w:id="31"/>
+    </w:p>
+    <w:p>
+      <w:pPr>
+        <w:pStyle w:val="SourceCode"/>
+      </w:pPr>
+      <w:r>
+        <w:rPr>
+          <w:rStyle w:val="VerbatimChar"/>
+        </w:rPr>
+        <w:t xml:space="preserve">## # A tibble: 20 x 5</w:t>
+      </w:r>
+      <w:r>
+        <w:br/>
+      </w:r>
+      <w:r>
+        <w:rPr>
+          <w:rStyle w:val="VerbatimChar"/>
+        </w:rPr>
+        <w:t xml:space="preserve">##    term                                   estimate std.error statistic   p.value</w:t>
+      </w:r>
+      <w:r>
+        <w:br/>
+      </w:r>
+      <w:r>
+        <w:rPr>
+          <w:rStyle w:val="VerbatimChar"/>
+        </w:rPr>
+        <w:t xml:space="preserve">##    &lt;chr&gt;                                     &lt;dbl&gt;     &lt;dbl&gt;     &lt;dbl&gt;     &lt;dbl&gt;</w:t>
+      </w:r>
+      <w:r>
+        <w:br/>
+      </w:r>
+      <w:r>
+        <w:rPr>
+          <w:rStyle w:val="VerbatimChar"/>
+        </w:rPr>
+        <w:t xml:space="preserve">##  1 Age&lt;20 ans                             -1.07         2.75  -0.389     7.01e-1</w:t>
+      </w:r>
+      <w:r>
+        <w:br/>
+      </w:r>
+      <w:r>
+        <w:rPr>
+          <w:rStyle w:val="VerbatimChar"/>
+        </w:rPr>
+        <w:t xml:space="preserve">##  2 Age21-30 ans                            2.91         1.09   2.66      1.44e-2</w:t>
+      </w:r>
+      <w:r>
+        <w:br/>
+      </w:r>
+      <w:r>
+        <w:rPr>
+          <w:rStyle w:val="VerbatimChar"/>
+        </w:rPr>
+        <w:t xml:space="preserve">##  3 Age31-40 ans                            2.47         1.74   1.42      1.70e-1</w:t>
+      </w:r>
+      <w:r>
+        <w:br/>
+      </w:r>
+      <w:r>
+        <w:rPr>
+          <w:rStyle w:val="VerbatimChar"/>
+        </w:rPr>
+        <w:t xml:space="preserve">##  4 Age41-50 ans                            8.50         1.61   5.29      2.60e-5</w:t>
+      </w:r>
+      <w:r>
+        <w:br/>
+      </w:r>
+      <w:r>
+        <w:rPr>
+          <w:rStyle w:val="VerbatimChar"/>
+        </w:rPr>
+        <w:t xml:space="preserve">##  5 Age51-60 ans                            7.44         1.50   4.97      5.65e-5</w:t>
+      </w:r>
+      <w:r>
+        <w:br/>
+      </w:r>
+      <w:r>
+        <w:rPr>
+          <w:rStyle w:val="VerbatimChar"/>
+        </w:rPr>
+        <w:t xml:space="preserve">##  6 Age61 ans et plus                       7.44         1.50   4.97      5.65e-5</w:t>
+      </w:r>
+      <w:r>
+        <w:br/>
+      </w:r>
+      <w:r>
+        <w:rPr>
+          <w:rStyle w:val="VerbatimChar"/>
+        </w:rPr>
+        <w:t xml:space="preserve">##  7 TestExperienceBetter                   -9.51         2.97  -3.20      4.17e-3</w:t>
+      </w:r>
+      <w:r>
+        <w:br/>
+      </w:r>
+      <w:r>
+        <w:rPr>
+          <w:rStyle w:val="VerbatimChar"/>
+        </w:rPr>
+        <w:t xml:space="preserve">##  8 TestExperienceWorse                    -1.51         2.97  -0.507     6.17e-1</w:t>
+      </w:r>
+      <w:r>
+        <w:br/>
+      </w:r>
+      <w:r>
+        <w:rPr>
+          <w:rStyle w:val="VerbatimChar"/>
+        </w:rPr>
+        <w:t xml:space="preserve">##  9 TestResultsBetter                       3.07         1.26   2.43      2.38e-2</w:t>
+      </w:r>
+      <w:r>
+        <w:br/>
+      </w:r>
+      <w:r>
+        <w:rPr>
+          <w:rStyle w:val="VerbatimChar"/>
+        </w:rPr>
+        <w:t xml:space="preserve">## 10 TestResultsWorse                       -1.25         1.15  -1.08      2.90e-1</w:t>
+      </w:r>
+      <w:r>
+        <w:br/>
+      </w:r>
+      <w:r>
+        <w:rPr>
+          <w:rStyle w:val="VerbatimChar"/>
+        </w:rPr>
+        <w:t xml:space="preserve">## 11 Age21-30 ans:TestExperienceBetter       9.36         3.18   2.94      7.61e-3</w:t>
+      </w:r>
+      <w:r>
+        <w:br/>
+      </w:r>
+      <w:r>
+        <w:rPr>
+          <w:rStyle w:val="VerbatimChar"/>
+        </w:rPr>
+        <w:t xml:space="preserve">## 12 Age31-40 ans:TestExperienceBetter      NA           NA     NA        NA      </w:t>
+      </w:r>
+      <w:r>
+        <w:br/>
+      </w:r>
+      <w:r>
+        <w:rPr>
+          <w:rStyle w:val="VerbatimChar"/>
+        </w:rPr>
+        <w:t xml:space="preserve">## 13 Age41-50 ans:TestExperienceBetter       2.71         3.42   0.793     4.36e-1</w:t>
+      </w:r>
+      <w:r>
+        <w:br/>
+      </w:r>
+      <w:r>
+        <w:rPr>
+          <w:rStyle w:val="VerbatimChar"/>
+        </w:rPr>
+        <w:t xml:space="preserve">## 14 Age51-60 ans:TestExperienceBetter      NA           NA     NA        NA      </w:t>
+      </w:r>
+      <w:r>
+        <w:br/>
+      </w:r>
+      <w:r>
+        <w:rPr>
+          <w:rStyle w:val="VerbatimChar"/>
+        </w:rPr>
+        <w:t xml:space="preserve">## 15 Age61 ans et plus:TestExperienceBetter NA           NA     NA        NA      </w:t>
+      </w:r>
+      <w:r>
+        <w:br/>
+      </w:r>
+      <w:r>
+        <w:rPr>
+          <w:rStyle w:val="VerbatimChar"/>
+        </w:rPr>
+        <w:t xml:space="preserve">## 16 Age21-30 ans:TestExperienceWorse       -0.00795      3.41  -0.00233   9.98e-1</w:t>
+      </w:r>
+      <w:r>
+        <w:br/>
+      </w:r>
+      <w:r>
+        <w:rPr>
+          <w:rStyle w:val="VerbatimChar"/>
+        </w:rPr>
+        <w:t xml:space="preserve">## 17 Age31-40 ans:TestExperienceWorse       NA           NA     NA        NA      </w:t>
+      </w:r>
+      <w:r>
+        <w:br/>
+      </w:r>
+      <w:r>
+        <w:rPr>
+          <w:rStyle w:val="VerbatimChar"/>
+        </w:rPr>
+        <w:t xml:space="preserve">## 18 Age41-50 ans:TestExperienceWorse       NA           NA     NA        NA      </w:t>
+      </w:r>
+      <w:r>
+        <w:br/>
+      </w:r>
+      <w:r>
+        <w:rPr>
+          <w:rStyle w:val="VerbatimChar"/>
+        </w:rPr>
+        <w:t xml:space="preserve">## 19 Age51-60 ans:TestExperienceWorse       NA           NA     NA        NA      </w:t>
+      </w:r>
+      <w:r>
+        <w:br/>
+      </w:r>
+      <w:r>
+        <w:rPr>
+          <w:rStyle w:val="VerbatimChar"/>
+        </w:rPr>
+        <w:t xml:space="preserve">## 20 Age61 ans et plus:TestExperienceWorse  NA           NA     NA        NA</w:t>
+      </w:r>
+    </w:p>
+    <w:p>
+      <w:pPr>
+        <w:pStyle w:val="FirstParagraph"/>
+      </w:pPr>
+      <w:r>
+        <w:t xml:space="preserve">The linear regression analysis shows that respondents</w:t>
+      </w:r>
+      <w:r>
+        <w:t xml:space="preserve"> </w:t>
+      </w:r>
+      <w:r>
+        <w:rPr>
+          <w:i/>
+        </w:rPr>
+        <w:t xml:space="preserve">aged &gt;40</w:t>
+      </w:r>
+      <w:r>
+        <w:t xml:space="preserve"> </w:t>
+      </w:r>
+      <w:r>
+        <w:t xml:space="preserve">have the tendency to give at least 7/10 for the NPS (p&lt;0.01).</w:t>
+      </w:r>
+      <w:r>
+        <w:br/>
+      </w:r>
+      <w:r>
+        <w:t xml:space="preserve">If the</w:t>
+      </w:r>
+      <w:r>
+        <w:t xml:space="preserve"> </w:t>
+      </w:r>
+      <w:r>
+        <w:rPr>
+          <w:i/>
+        </w:rPr>
+        <w:t xml:space="preserve">Test result</w:t>
+      </w:r>
+      <w:r>
+        <w:t xml:space="preserve"> </w:t>
+      </w:r>
+      <w:r>
+        <w:t xml:space="preserve">phase is perceived as better than the current one, the scores goes up 3 points (p&lt;0.05).</w:t>
+      </w:r>
+      <w:r>
+        <w:t xml:space="preserve"> </w:t>
+      </w:r>
+      <w:r>
+        <w:t xml:space="preserve">An loss in quality of</w:t>
+      </w:r>
+      <w:r>
+        <w:t xml:space="preserve"> </w:t>
+      </w:r>
+      <w:r>
+        <w:rPr>
+          <w:i/>
+        </w:rPr>
+        <w:t xml:space="preserve">Testing phase</w:t>
+      </w:r>
+      <w:r>
+        <w:t xml:space="preserve"> </w:t>
+      </w:r>
+      <w:r>
+        <w:t xml:space="preserve">leads to 1 point less, whereas an improvement in the</w:t>
+      </w:r>
+      <w:r>
+        <w:t xml:space="preserve"> </w:t>
+      </w:r>
+      <w:r>
+        <w:rPr>
+          <w:i/>
+        </w:rPr>
+        <w:t xml:space="preserve">Testing phase</w:t>
+      </w:r>
+      <w:r>
+        <w:t xml:space="preserve"> </w:t>
+      </w:r>
+      <w:r>
+        <w:t xml:space="preserve">in itself seems to be more problematic to understand: if respondents have less somewhere between 21 and 30 years, there is not effect (-9.5 + 9.35).</w:t>
+      </w:r>
+      <w:r>
+        <w:t xml:space="preserve"> </w:t>
+      </w:r>
+      <w:r>
+        <w:t xml:space="preserve">Instead, if they are aged between 41 and 50 years old, the score might be going down 7 points (p&gt;0.40).</w:t>
+      </w:r>
+    </w:p>
+    <w:p>
+      <w:pPr>
+        <w:pStyle w:val="BodyText"/>
+      </w:pPr>
+      <w:r>
+        <w:t xml:space="preserve">Although the model has many variables its explanatory power is fairly good: the Adjusted R2 of the model is 0.41.</w:t>
+      </w:r>
+    </w:p>
+    <w:p>
+      <w:r>
+        <w:br w:type="page"/>
+      </w:r>
+    </w:p>
+    <w:p>
+      <w:pPr>
+        <w:pStyle w:val="Heading2"/>
+      </w:pPr>
+      <w:bookmarkStart w:id="32" w:name="appendix-correct-price"/>
+      <w:r>
+        <w:t xml:space="preserve">Appendix: Correct price</w:t>
+      </w:r>
+      <w:bookmarkEnd w:id="32"/>
+    </w:p>
+    <w:p>
+      <w:pPr>
+        <w:pStyle w:val="FirstParagraph"/>
+      </w:pPr>
+      <w:r>
+        <w:drawing>
+          <wp:inline>
+            <wp:extent cx="4620126" cy="3696101"/>
+            <wp:effectExtent b="0" l="0" r="0" t="0"/>
+            <wp:docPr descr="" title="" id="1" name="Picture"/>
+            <a:graphic>
+              <a:graphicData uri="http://schemas.openxmlformats.org/drawingml/2006/picture">
+                <pic:pic>
+                  <pic:nvPicPr>
+                    <pic:cNvPr descr="RapportITV_files/figure-docx/unnamed-chunk-16-1.png" id="0" name="Picture"/>
+                    <pic:cNvPicPr>
+                      <a:picLocks noChangeArrowheads="1" noChangeAspect="1"/>
+                    </pic:cNvPicPr>
+                  </pic:nvPicPr>
+                  <pic:blipFill>
+                    <a:blip r:embed="rId33"/>
+                    <a:stretch>
+                      <a:fillRect/>
+                    </a:stretch>
+                  </pic:blipFill>
+                  <pic:spPr bwMode="auto">
+                    <a:xfrm>
+                      <a:off x="0" y="0"/>
+                      <a:ext cx="4620126" cy="3696101"/>
+                    </a:xfrm>
+                    <a:prstGeom prst="rect">
+                      <a:avLst/>
+                    </a:prstGeom>
+                    <a:noFill/>
+                    <a:ln w="9525">
+                      <a:noFill/>
+                      <a:headEnd/>
+                      <a:tailEnd/>
+                    </a:ln>
+                  </pic:spPr>
+                </pic:pic>
+              </a:graphicData>
+            </a:graphic>
+          </wp:inline>
+        </w:drawing>
       </w:r>
     </w:p>
     <w:p>
       <w:pPr>
         <w:numPr>
-          <w:numId w:val="1001"/>
+          <w:numId w:val="1002"/>
           <w:ilvl w:val="0"/>
         </w:numPr>
       </w:pPr>
       <w:r>
-        <w:t xml:space="preserve">La moyenne des prix corrects estimés par le panel est de : CHF</w:t>
+        <w:t xml:space="preserve">La courbe bleue montre les prix corrects de la nouvelle solution qu’on partagé les sondés tandis que la courbe orange montre les prix maximaux qu’ils seraient prêts à débourser pour une telle solution</w:t>
       </w:r>
     </w:p>
     <w:p>
       <w:pPr>
         <w:numPr>
-          <w:numId w:val="1001"/>
+          <w:numId w:val="1002"/>
           <w:ilvl w:val="0"/>
         </w:numPr>
       </w:pPr>
       <w:r>
+        <w:t xml:space="preserve">Nous remarquons que la grande majorité des sondés ont défini des prix maximaux qui se trouvent en dessous des prix qu’ils trouvent corrects pour une telle solution.</w:t>
+      </w:r>
+    </w:p>
+    <w:p>
+      <w:pPr>
+        <w:numPr>
+          <w:numId w:val="1002"/>
+          <w:ilvl w:val="0"/>
+        </w:numPr>
+      </w:pPr>
+      <w:r>
+        <w:t xml:space="preserve">La moyenne des prix corrects estimés par le panel est de : CHF</w:t>
+      </w:r>
+    </w:p>
+    <w:p>
+      <w:pPr>
+        <w:numPr>
+          <w:numId w:val="1002"/>
+          <w:ilvl w:val="0"/>
+        </w:numPr>
+      </w:pPr>
+      <w:r>
         <w:t xml:space="preserve">La moyenne des prix maximaux estimés par le panel est de : CHF</w:t>
       </w:r>
     </w:p>
     <w:p>
       <w:pPr>
         <w:numPr>
-          <w:numId w:val="1001"/>
+          <w:numId w:val="1002"/>
           <w:ilvl w:val="0"/>
         </w:numPr>
       </w:pPr>
@@ -563,6 +1834,9 @@
     <w:abstractNumId w:val="990"/>
   </w:num>
   <w:num w:numId="1001">
+    <w:abstractNumId w:val="991"/>
+  </w:num>
+  <w:num w:numId="1002">
     <w:abstractNumId w:val="991"/>
   </w:num>
 </w:numbering>

</xml_diff>